<commit_message>
Added Collectible prop for scoring system. Also, now game instance stores the turn counter. Created prop asset for collectible star prop.
</commit_message>
<xml_diff>
--- a/Documentation/Module Designs/Alpha02/Camera Manager.docx
+++ b/Documentation/Module Designs/Alpha02/Camera Manager.docx
@@ -5572,6 +5572,50 @@
       </w:r>
       <w:bookmarkEnd w:id="2"/>
       <w:bookmarkEnd w:id="3"/>
+    </w:p>
+    <w:p>
+      <w:pPr>
+        <w:pStyle w:val="ListParagraph"/>
+        <w:spacing w:line="256" w:lineRule="auto"/>
+        <w:rPr>
+          <w:rFonts w:eastAsia="Times New Roman" w:cstheme="minorHAnsi"/>
+          <w:color w:val="0E101A"/>
+          <w:sz w:val="28"/>
+          <w:szCs w:val="28"/>
+          <w:lang w:eastAsia="en-CA"/>
+        </w:rPr>
+      </w:pPr>
+    </w:p>
+    <w:p>
+      <w:pPr>
+        <w:pStyle w:val="ListParagraph"/>
+        <w:numPr>
+          <w:ilvl w:val="0"/>
+          <w:numId w:val="4"/>
+        </w:numPr>
+        <w:spacing w:line="256" w:lineRule="auto"/>
+        <w:rPr>
+          <w:rFonts w:eastAsia="Times New Roman" w:cstheme="minorHAnsi"/>
+          <w:b/>
+          <w:bCs/>
+          <w:color w:val="0E101A"/>
+          <w:sz w:val="28"/>
+          <w:szCs w:val="28"/>
+          <w:lang w:eastAsia="en-CA"/>
+        </w:rPr>
+      </w:pPr>
+      <w:r>
+        <w:rPr>
+          <w:rFonts w:eastAsia="Times New Roman" w:cstheme="minorHAnsi"/>
+          <w:b/>
+          <w:bCs/>
+          <w:color w:val="0E101A"/>
+          <w:sz w:val="28"/>
+          <w:szCs w:val="28"/>
+          <w:lang w:eastAsia="en-CA"/>
+        </w:rPr>
+        <w:t xml:space="preserve"> Level Management System - </w:t>
+      </w:r>
     </w:p>
     <w:p>
       <w:pPr>
@@ -5673,30 +5717,6 @@
           </wp:anchor>
         </w:drawing>
       </w:r>
-    </w:p>
-    <w:p>
-      <w:pPr>
-        <w:spacing w:after="0" w:line="240" w:lineRule="auto"/>
-        <w:rPr>
-          <w:rFonts w:eastAsia="Times New Roman" w:cstheme="minorHAnsi"/>
-          <w:color w:val="0E101A"/>
-          <w:sz w:val="28"/>
-          <w:szCs w:val="28"/>
-          <w:lang w:eastAsia="en-CA"/>
-        </w:rPr>
-      </w:pPr>
-    </w:p>
-    <w:p>
-      <w:pPr>
-        <w:spacing w:after="0" w:line="240" w:lineRule="auto"/>
-        <w:rPr>
-          <w:rFonts w:eastAsia="Times New Roman" w:cstheme="minorHAnsi"/>
-          <w:color w:val="0E101A"/>
-          <w:sz w:val="28"/>
-          <w:szCs w:val="28"/>
-          <w:lang w:eastAsia="en-CA"/>
-        </w:rPr>
-      </w:pPr>
     </w:p>
     <w:p>
       <w:pPr>
@@ -6735,7 +6755,7 @@
           <w:lang w:eastAsia="en-CA"/>
         </w:rPr>
         <w:drawing>
-          <wp:anchor distT="0" distB="0" distL="114300" distR="114300" simplePos="0" relativeHeight="251684864" behindDoc="1" locked="0" layoutInCell="1" allowOverlap="1" wp14:anchorId="1DD108FD" wp14:editId="514E8BBF">
+          <wp:anchor distT="0" distB="0" distL="114300" distR="114300" simplePos="0" relativeHeight="251684864" behindDoc="1" locked="0" layoutInCell="1" allowOverlap="1" wp14:anchorId="1DD108FD" wp14:editId="04BB80D9">
             <wp:simplePos x="0" y="0"/>
             <wp:positionH relativeFrom="margin">
               <wp:align>left</wp:align>
@@ -10405,7 +10425,7 @@
   <w:abstractNum w:abstractNumId="4" w15:restartNumberingAfterBreak="0">
     <w:nsid w:val="5A194CA9"/>
     <w:multiLevelType w:val="multilevel"/>
-    <w:tmpl w:val="57B42232"/>
+    <w:tmpl w:val="FD8218B4"/>
     <w:lvl w:ilvl="0">
       <w:start w:val="1"/>
       <w:numFmt w:val="decimal"/>
@@ -10417,6 +10437,10 @@
         </w:tabs>
         <w:ind w:left="720" w:hanging="360"/>
       </w:pPr>
+      <w:rPr>
+        <w:b w:val="0"/>
+        <w:bCs w:val="0"/>
+      </w:rPr>
     </w:lvl>
     <w:lvl w:ilvl="1" w:tentative="1">
       <w:start w:val="1"/>

</xml_diff>

<commit_message>
Completed the AI System Diagram. And Smalls tweaks to other design modules.
</commit_message>
<xml_diff>
--- a/Documentation/Module Designs/Alpha02/Camera Manager.docx
+++ b/Documentation/Module Designs/Alpha02/Camera Manager.docx
@@ -2888,29 +2888,7 @@
           <w:szCs w:val="28"/>
           <w:lang w:eastAsia="en-CA"/>
         </w:rPr>
-        <w:t xml:space="preserve">Cold </w:t>
-      </w:r>
-      <w:proofErr w:type="spellStart"/>
-      <w:r>
-        <w:rPr>
-          <w:rFonts w:eastAsia="Times New Roman" w:cstheme="minorHAnsi"/>
-          <w:color w:val="0E101A"/>
-          <w:sz w:val="28"/>
-          <w:szCs w:val="28"/>
-          <w:lang w:eastAsia="en-CA"/>
-        </w:rPr>
-        <w:t>Nites</w:t>
-      </w:r>
-      <w:proofErr w:type="spellEnd"/>
-      <w:r>
-        <w:rPr>
-          <w:rFonts w:eastAsia="Times New Roman" w:cstheme="minorHAnsi"/>
-          <w:color w:val="0E101A"/>
-          <w:sz w:val="28"/>
-          <w:szCs w:val="28"/>
-          <w:lang w:eastAsia="en-CA"/>
-        </w:rPr>
-        <w:t xml:space="preserve"> is a Grid-style turn-based game. The player must strategically navigate through the level to survive the cold night, protecting the boy from all the mischievous elements of the city. And, there are always multiple ways to solve the puzzles along the way.</w:t>
+        <w:t>Cold Nites is a Grid-style turn-based game. The player must strategically navigate through the level to survive the cold night, protecting the boy from all the mischievous elements of the city. And, there are always multiple ways to solve the puzzles along the way.</w:t>
       </w:r>
     </w:p>
     <w:p>
@@ -4959,29 +4937,7 @@
           <w:szCs w:val="28"/>
           <w:lang w:eastAsia="en-CA"/>
         </w:rPr>
-        <w:t xml:space="preserve"> - These classes work as a foundation class for all the actors/characters spawned in the game. These classes are closely integrated with handling the </w:t>
-      </w:r>
-      <w:proofErr w:type="gramStart"/>
-      <w:r>
-        <w:rPr>
-          <w:rFonts w:eastAsia="Times New Roman" w:cstheme="minorHAnsi"/>
-          <w:color w:val="0E101A"/>
-          <w:sz w:val="28"/>
-          <w:szCs w:val="28"/>
-          <w:lang w:eastAsia="en-CA"/>
-        </w:rPr>
-        <w:t>TileMap(</w:t>
-      </w:r>
-      <w:proofErr w:type="gramEnd"/>
-      <w:r>
-        <w:rPr>
-          <w:rFonts w:eastAsia="Times New Roman" w:cstheme="minorHAnsi"/>
-          <w:color w:val="0E101A"/>
-          <w:sz w:val="28"/>
-          <w:szCs w:val="28"/>
-          <w:lang w:eastAsia="en-CA"/>
-        </w:rPr>
-        <w:t>Grid-Base) Behaviour of the game.</w:t>
+        <w:t xml:space="preserve"> - These classes work as a foundation class for all the actors/characters spawned in the game. These classes are closely integrated with handling the TileMap(Grid-Base) Behaviour of the game.</w:t>
       </w:r>
     </w:p>
     <w:p>
@@ -5034,29 +4990,7 @@
           <w:szCs w:val="28"/>
           <w:lang w:eastAsia="en-CA"/>
         </w:rPr>
-        <w:t xml:space="preserve"> - Player is a controllable character that inherits from </w:t>
-      </w:r>
-      <w:proofErr w:type="spellStart"/>
-      <w:r>
-        <w:rPr>
-          <w:rFonts w:eastAsia="Times New Roman" w:cstheme="minorHAnsi"/>
-          <w:color w:val="0E101A"/>
-          <w:sz w:val="28"/>
-          <w:szCs w:val="28"/>
-          <w:lang w:eastAsia="en-CA"/>
-        </w:rPr>
-        <w:t>BaseGridCharacter</w:t>
-      </w:r>
-      <w:proofErr w:type="spellEnd"/>
-      <w:r>
-        <w:rPr>
-          <w:rFonts w:eastAsia="Times New Roman" w:cstheme="minorHAnsi"/>
-          <w:color w:val="0E101A"/>
-          <w:sz w:val="28"/>
-          <w:szCs w:val="28"/>
-          <w:lang w:eastAsia="en-CA"/>
-        </w:rPr>
-        <w:t>, which takes user inputs to perform appropriate moves.</w:t>
+        <w:t xml:space="preserve"> - Player is a controllable character that inherits from BaseGridCharacter, which takes user inputs to perform appropriate moves.</w:t>
       </w:r>
     </w:p>
     <w:p>
@@ -5386,29 +5320,7 @@
           <w:szCs w:val="28"/>
           <w:lang w:eastAsia="en-CA"/>
         </w:rPr>
-        <w:t xml:space="preserve">allows the ease of creation using the single </w:t>
-      </w:r>
-      <w:proofErr w:type="spellStart"/>
-      <w:r>
-        <w:rPr>
-          <w:rFonts w:eastAsia="Times New Roman" w:cstheme="minorHAnsi"/>
-          <w:color w:val="0E101A"/>
-          <w:sz w:val="28"/>
-          <w:szCs w:val="28"/>
-          <w:lang w:eastAsia="en-CA"/>
-        </w:rPr>
-        <w:t>BaseAI</w:t>
-      </w:r>
-      <w:proofErr w:type="spellEnd"/>
-      <w:r>
-        <w:rPr>
-          <w:rFonts w:eastAsia="Times New Roman" w:cstheme="minorHAnsi"/>
-          <w:color w:val="0E101A"/>
-          <w:sz w:val="28"/>
-          <w:szCs w:val="28"/>
-          <w:lang w:eastAsia="en-CA"/>
-        </w:rPr>
-        <w:t xml:space="preserve"> class and Behaviour Tree Task Nodes</w:t>
+        <w:t>allows the ease of creation using the single BaseAI class and Behaviour Tree Task Nodes</w:t>
       </w:r>
       <w:r>
         <w:rPr>
@@ -5596,45 +5508,6 @@
         <w:spacing w:line="256" w:lineRule="auto"/>
         <w:rPr>
           <w:rFonts w:eastAsia="Times New Roman" w:cstheme="minorHAnsi"/>
-          <w:b/>
-          <w:bCs/>
-          <w:color w:val="0E101A"/>
-          <w:sz w:val="28"/>
-          <w:szCs w:val="28"/>
-          <w:lang w:eastAsia="en-CA"/>
-        </w:rPr>
-      </w:pPr>
-      <w:r>
-        <w:rPr>
-          <w:rFonts w:eastAsia="Times New Roman" w:cstheme="minorHAnsi"/>
-          <w:b/>
-          <w:bCs/>
-          <w:color w:val="0E101A"/>
-          <w:sz w:val="28"/>
-          <w:szCs w:val="28"/>
-          <w:lang w:eastAsia="en-CA"/>
-        </w:rPr>
-        <w:t xml:space="preserve"> Level Management System - </w:t>
-      </w:r>
-    </w:p>
-    <w:p>
-      <w:pPr>
-        <w:spacing w:after="0" w:line="240" w:lineRule="auto"/>
-        <w:jc w:val="both"/>
-        <w:rPr>
-          <w:rFonts w:eastAsia="Times New Roman" w:cstheme="minorHAnsi"/>
-          <w:color w:val="0E101A"/>
-          <w:sz w:val="28"/>
-          <w:szCs w:val="28"/>
-          <w:lang w:eastAsia="en-CA"/>
-        </w:rPr>
-      </w:pPr>
-    </w:p>
-    <w:p>
-      <w:pPr>
-        <w:spacing w:after="0" w:line="240" w:lineRule="auto"/>
-        <w:rPr>
-          <w:rFonts w:eastAsia="Times New Roman" w:cstheme="minorHAnsi"/>
           <w:color w:val="0E101A"/>
           <w:sz w:val="28"/>
           <w:szCs w:val="28"/>
@@ -5647,22 +5520,22 @@
           <w:noProof/>
         </w:rPr>
         <w:drawing>
-          <wp:anchor distT="0" distB="0" distL="114300" distR="114300" simplePos="0" relativeHeight="251674624" behindDoc="1" locked="0" layoutInCell="1" allowOverlap="1" wp14:anchorId="29F2960A" wp14:editId="1E986FA1">
+          <wp:anchor distT="0" distB="0" distL="114300" distR="114300" simplePos="0" relativeHeight="251674624" behindDoc="1" locked="0" layoutInCell="1" allowOverlap="1" wp14:anchorId="29F2960A" wp14:editId="0EDB2DB0">
             <wp:simplePos x="0" y="0"/>
             <wp:positionH relativeFrom="margin">
-              <wp:align>center</wp:align>
+              <wp:posOffset>-415925</wp:posOffset>
             </wp:positionH>
             <wp:positionV relativeFrom="paragraph">
-              <wp:posOffset>245385</wp:posOffset>
+              <wp:posOffset>848995</wp:posOffset>
             </wp:positionV>
-            <wp:extent cx="7008495" cy="4462780"/>
-            <wp:effectExtent l="0" t="0" r="1905" b="0"/>
+            <wp:extent cx="6788150" cy="4322445"/>
+            <wp:effectExtent l="0" t="0" r="0" b="1905"/>
             <wp:wrapTight wrapText="bothSides">
               <wp:wrapPolygon edited="0">
                 <wp:start x="0" y="0"/>
-                <wp:lineTo x="0" y="21483"/>
-                <wp:lineTo x="21547" y="21483"/>
-                <wp:lineTo x="21547" y="0"/>
+                <wp:lineTo x="0" y="21514"/>
+                <wp:lineTo x="21519" y="21514"/>
+                <wp:lineTo x="21519" y="0"/>
                 <wp:lineTo x="0" y="0"/>
               </wp:wrapPolygon>
             </wp:wrapTight>
@@ -5695,7 +5568,7 @@
                   <pic:spPr bwMode="auto">
                     <a:xfrm>
                       <a:off x="0" y="0"/>
-                      <a:ext cx="7008495" cy="4462780"/>
+                      <a:ext cx="6788150" cy="4322445"/>
                     </a:xfrm>
                     <a:prstGeom prst="rect">
                       <a:avLst/>
@@ -5717,23 +5590,67 @@
           </wp:anchor>
         </w:drawing>
       </w:r>
-    </w:p>
-    <w:p>
-      <w:pPr>
-        <w:spacing w:after="0" w:line="240" w:lineRule="auto"/>
-        <w:rPr>
-          <w:rFonts w:eastAsia="Times New Roman" w:cstheme="minorHAnsi"/>
-          <w:color w:val="0E101A"/>
-          <w:sz w:val="32"/>
-          <w:szCs w:val="32"/>
-          <w:lang w:eastAsia="en-CA"/>
-        </w:rPr>
-      </w:pPr>
-      <w:r>
-        <w:rPr>
-          <w:rFonts w:eastAsia="Times New Roman" w:cstheme="minorHAnsi"/>
+      <w:r>
+        <w:rPr>
+          <w:rFonts w:eastAsia="Times New Roman" w:cstheme="minorHAnsi"/>
+          <w:b/>
+          <w:bCs/>
+          <w:color w:val="0E101A"/>
+          <w:sz w:val="28"/>
+          <w:szCs w:val="28"/>
+          <w:lang w:eastAsia="en-CA"/>
+        </w:rPr>
+        <w:t xml:space="preserve"> Level Management System </w:t>
+      </w:r>
+      <w:r>
+        <w:rPr>
+          <w:rFonts w:eastAsia="Times New Roman" w:cstheme="minorHAnsi"/>
+          <w:b/>
+          <w:bCs/>
+          <w:color w:val="0E101A"/>
+          <w:sz w:val="28"/>
+          <w:szCs w:val="28"/>
+          <w:lang w:eastAsia="en-CA"/>
+        </w:rPr>
+        <w:t>–</w:t>
+      </w:r>
+      <w:r>
+        <w:rPr>
+          <w:rFonts w:eastAsia="Times New Roman" w:cstheme="minorHAnsi"/>
+          <w:b/>
+          <w:bCs/>
+          <w:color w:val="0E101A"/>
+          <w:sz w:val="28"/>
+          <w:szCs w:val="28"/>
+          <w:lang w:eastAsia="en-CA"/>
+        </w:rPr>
+        <w:t xml:space="preserve"> </w:t>
+      </w:r>
+      <w:r>
+        <w:rPr>
+          <w:rFonts w:eastAsia="Times New Roman" w:cstheme="minorHAnsi"/>
+          <w:color w:val="0E101A"/>
+          <w:sz w:val="28"/>
+          <w:szCs w:val="28"/>
+          <w:lang w:eastAsia="en-CA"/>
+        </w:rPr>
+        <w:t>The Level Management System will be responsible for switching levels in the game and also saves and loads the level completed progress.</w:t>
+      </w:r>
+    </w:p>
+    <w:p>
+      <w:pPr>
+        <w:spacing w:line="256" w:lineRule="auto"/>
+        <w:rPr>
+          <w:rFonts w:eastAsia="Times New Roman" w:cstheme="minorHAnsi"/>
+          <w:color w:val="0E101A"/>
+          <w:sz w:val="28"/>
+          <w:szCs w:val="28"/>
+          <w:lang w:eastAsia="en-CA"/>
+        </w:rPr>
+      </w:pPr>
+      <w:r>
+        <w:rPr>
           <w:noProof/>
-          <w:color w:val="0E101A"/>
           <w:sz w:val="28"/>
           <w:szCs w:val="28"/>
           <w:lang w:eastAsia="en-CA"/>
@@ -5960,18 +5877,6 @@
         <w:spacing w:after="0" w:line="240" w:lineRule="auto"/>
         <w:rPr>
           <w:rFonts w:eastAsia="Times New Roman" w:cstheme="minorHAnsi"/>
-          <w:color w:val="0E101A"/>
-          <w:sz w:val="32"/>
-          <w:szCs w:val="32"/>
-          <w:lang w:eastAsia="en-CA"/>
-        </w:rPr>
-      </w:pPr>
-    </w:p>
-    <w:p>
-      <w:pPr>
-        <w:spacing w:after="0" w:line="240" w:lineRule="auto"/>
-        <w:rPr>
-          <w:rFonts w:eastAsia="Times New Roman" w:cstheme="minorHAnsi"/>
           <w:b/>
           <w:bCs/>
           <w:color w:val="0E101A"/>
@@ -6394,117 +6299,27 @@
           <w:szCs w:val="28"/>
           <w:lang w:eastAsia="en-CA"/>
         </w:rPr>
-        <w:t xml:space="preserve">Pressing 'Add Camera' from the Camera Manager details panel simply calls the </w:t>
-      </w:r>
-      <w:proofErr w:type="spellStart"/>
-      <w:proofErr w:type="gramStart"/>
-      <w:r>
-        <w:rPr>
-          <w:rFonts w:eastAsia="Times New Roman" w:cstheme="minorHAnsi"/>
-          <w:color w:val="0E101A"/>
-          <w:sz w:val="28"/>
-          <w:szCs w:val="28"/>
-          <w:lang w:eastAsia="en-CA"/>
-        </w:rPr>
-        <w:t>AddCamera</w:t>
-      </w:r>
-      <w:proofErr w:type="spellEnd"/>
-      <w:r>
-        <w:rPr>
-          <w:rFonts w:eastAsia="Times New Roman" w:cstheme="minorHAnsi"/>
-          <w:color w:val="0E101A"/>
-          <w:sz w:val="28"/>
-          <w:szCs w:val="28"/>
-          <w:lang w:eastAsia="en-CA"/>
-        </w:rPr>
-        <w:t>(</w:t>
-      </w:r>
-      <w:proofErr w:type="gramEnd"/>
-      <w:r>
-        <w:rPr>
-          <w:rFonts w:eastAsia="Times New Roman" w:cstheme="minorHAnsi"/>
-          <w:color w:val="0E101A"/>
-          <w:sz w:val="28"/>
-          <w:szCs w:val="28"/>
-          <w:lang w:eastAsia="en-CA"/>
-        </w:rPr>
-        <w:t>)</w:t>
-      </w:r>
-      <w:r>
-        <w:rPr>
-          <w:rFonts w:eastAsia="Times New Roman" w:cstheme="minorHAnsi"/>
-          <w:color w:val="0E101A"/>
-          <w:sz w:val="28"/>
-          <w:szCs w:val="28"/>
-          <w:lang w:eastAsia="en-CA"/>
-        </w:rPr>
-        <w:t xml:space="preserve"> function. This function calls the spawn actor function passing </w:t>
-      </w:r>
-      <w:proofErr w:type="spellStart"/>
-      <w:r>
-        <w:rPr>
-          <w:rFonts w:eastAsia="Times New Roman" w:cstheme="minorHAnsi"/>
-          <w:color w:val="0E101A"/>
-          <w:sz w:val="28"/>
-          <w:szCs w:val="28"/>
-          <w:lang w:eastAsia="en-CA"/>
-        </w:rPr>
-        <w:t>BaseCamera</w:t>
-      </w:r>
-      <w:proofErr w:type="spellEnd"/>
-      <w:r>
-        <w:rPr>
-          <w:rFonts w:eastAsia="Times New Roman" w:cstheme="minorHAnsi"/>
-          <w:color w:val="0E101A"/>
-          <w:sz w:val="28"/>
-          <w:szCs w:val="28"/>
-          <w:lang w:eastAsia="en-CA"/>
-        </w:rPr>
-        <w:t xml:space="preserve"> actor, </w:t>
-      </w:r>
-      <w:proofErr w:type="spellStart"/>
-      <w:r>
-        <w:rPr>
-          <w:rFonts w:eastAsia="Times New Roman" w:cstheme="minorHAnsi"/>
-          <w:color w:val="0E101A"/>
-          <w:sz w:val="28"/>
-          <w:szCs w:val="28"/>
-          <w:lang w:eastAsia="en-CA"/>
-        </w:rPr>
-        <w:t>ZeroVector</w:t>
-      </w:r>
-      <w:proofErr w:type="spellEnd"/>
-      <w:r>
-        <w:rPr>
-          <w:rFonts w:eastAsia="Times New Roman" w:cstheme="minorHAnsi"/>
-          <w:color w:val="0E101A"/>
-          <w:sz w:val="28"/>
-          <w:szCs w:val="28"/>
-          <w:lang w:eastAsia="en-CA"/>
-        </w:rPr>
-        <w:t xml:space="preserve"> for location and </w:t>
-      </w:r>
-      <w:proofErr w:type="spellStart"/>
-      <w:r>
-        <w:rPr>
-          <w:rFonts w:eastAsia="Times New Roman" w:cstheme="minorHAnsi"/>
-          <w:color w:val="0E101A"/>
-          <w:sz w:val="28"/>
-          <w:szCs w:val="28"/>
-          <w:lang w:eastAsia="en-CA"/>
-        </w:rPr>
-        <w:t>ZeroRotator</w:t>
-      </w:r>
-      <w:proofErr w:type="spellEnd"/>
-      <w:r>
-        <w:rPr>
-          <w:rFonts w:eastAsia="Times New Roman" w:cstheme="minorHAnsi"/>
-          <w:color w:val="0E101A"/>
-          <w:sz w:val="28"/>
-          <w:szCs w:val="28"/>
-          <w:lang w:eastAsia="en-CA"/>
-        </w:rPr>
-        <w:t xml:space="preserve"> for rotation. It then</w:t>
+        <w:t>Pressing 'Add Camera' from the Camera Manager details panel simply calls the AddCamera</w:t>
+      </w:r>
+      <w:r>
+        <w:rPr>
+          <w:rFonts w:eastAsia="Times New Roman" w:cstheme="minorHAnsi"/>
+          <w:color w:val="0E101A"/>
+          <w:sz w:val="28"/>
+          <w:szCs w:val="28"/>
+          <w:lang w:eastAsia="en-CA"/>
+        </w:rPr>
+        <w:t>()</w:t>
+      </w:r>
+      <w:r>
+        <w:rPr>
+          <w:rFonts w:eastAsia="Times New Roman" w:cstheme="minorHAnsi"/>
+          <w:color w:val="0E101A"/>
+          <w:sz w:val="28"/>
+          <w:szCs w:val="28"/>
+          <w:lang w:eastAsia="en-CA"/>
+        </w:rPr>
+        <w:t xml:space="preserve"> function. This function calls the spawn actor function passing BaseCamera actor, ZeroVector for location and ZeroRotator for rotation. It then</w:t>
       </w:r>
       <w:r>
         <w:rPr>
@@ -6674,63 +6489,7 @@
           <w:szCs w:val="28"/>
           <w:lang w:eastAsia="en-CA"/>
         </w:rPr>
-        <w:t>Similarly, Pressing '</w:t>
-      </w:r>
-      <w:proofErr w:type="spellStart"/>
-      <w:r>
-        <w:rPr>
-          <w:rFonts w:eastAsia="Times New Roman" w:cstheme="minorHAnsi"/>
-          <w:color w:val="0E101A"/>
-          <w:sz w:val="28"/>
-          <w:szCs w:val="28"/>
-          <w:lang w:eastAsia="en-CA"/>
-        </w:rPr>
-        <w:t>ClearAllCamera</w:t>
-      </w:r>
-      <w:proofErr w:type="spellEnd"/>
-      <w:r>
-        <w:rPr>
-          <w:rFonts w:eastAsia="Times New Roman" w:cstheme="minorHAnsi"/>
-          <w:color w:val="0E101A"/>
-          <w:sz w:val="28"/>
-          <w:szCs w:val="28"/>
-          <w:lang w:eastAsia="en-CA"/>
-        </w:rPr>
-        <w:t xml:space="preserve">' calls </w:t>
-      </w:r>
-      <w:proofErr w:type="spellStart"/>
-      <w:proofErr w:type="gramStart"/>
-      <w:r>
-        <w:rPr>
-          <w:rFonts w:eastAsia="Times New Roman" w:cstheme="minorHAnsi"/>
-          <w:color w:val="0E101A"/>
-          <w:sz w:val="28"/>
-          <w:szCs w:val="28"/>
-          <w:lang w:eastAsia="en-CA"/>
-        </w:rPr>
-        <w:t>ClearAllCamera</w:t>
-      </w:r>
-      <w:proofErr w:type="spellEnd"/>
-      <w:r>
-        <w:rPr>
-          <w:rFonts w:eastAsia="Times New Roman" w:cstheme="minorHAnsi"/>
-          <w:color w:val="0E101A"/>
-          <w:sz w:val="28"/>
-          <w:szCs w:val="28"/>
-          <w:lang w:eastAsia="en-CA"/>
-        </w:rPr>
-        <w:t>(</w:t>
-      </w:r>
-      <w:proofErr w:type="gramEnd"/>
-      <w:r>
-        <w:rPr>
-          <w:rFonts w:eastAsia="Times New Roman" w:cstheme="minorHAnsi"/>
-          <w:color w:val="0E101A"/>
-          <w:sz w:val="28"/>
-          <w:szCs w:val="28"/>
-          <w:lang w:eastAsia="en-CA"/>
-        </w:rPr>
-        <w:t>) Function. This function just loops through the locally store Base Camera Actor and calls destroy on the actor. Once the loop is over, it empties the local array.</w:t>
+        <w:t>Similarly, Pressing 'ClearAllCamera' calls ClearAllCamera() Function. This function just loops through the locally store Base Camera Actor and calls destroy on the actor. Once the loop is over, it empties the local array.</w:t>
       </w:r>
     </w:p>
     <w:p>
@@ -7094,221 +6853,43 @@
           <w:szCs w:val="28"/>
           <w:lang w:eastAsia="en-CA"/>
         </w:rPr>
-        <w:t xml:space="preserve">For Camera Switching, the Camera Manager works in sync with the Event Manager. The Event Manager is constantly up to date with the current Player Tile Coordinates. And using the player coordinate, the Event Manager asks the TileMap to get the desired </w:t>
-      </w:r>
-      <w:proofErr w:type="spellStart"/>
-      <w:r>
-        <w:rPr>
-          <w:rFonts w:eastAsia="Times New Roman" w:cstheme="minorHAnsi"/>
-          <w:color w:val="0E101A"/>
-          <w:sz w:val="28"/>
-          <w:szCs w:val="28"/>
-          <w:lang w:eastAsia="en-CA"/>
-        </w:rPr>
-        <w:t>CameraActorTag</w:t>
-      </w:r>
-      <w:proofErr w:type="spellEnd"/>
-      <w:r>
-        <w:rPr>
-          <w:rFonts w:eastAsia="Times New Roman" w:cstheme="minorHAnsi"/>
-          <w:color w:val="0E101A"/>
-          <w:sz w:val="28"/>
-          <w:szCs w:val="28"/>
-          <w:lang w:eastAsia="en-CA"/>
-        </w:rPr>
-        <w:t xml:space="preserve"> for that certain Tile. It returns the desired </w:t>
-      </w:r>
-      <w:proofErr w:type="spellStart"/>
-      <w:r>
-        <w:rPr>
-          <w:rFonts w:eastAsia="Times New Roman" w:cstheme="minorHAnsi"/>
-          <w:color w:val="0E101A"/>
-          <w:sz w:val="28"/>
-          <w:szCs w:val="28"/>
-          <w:lang w:eastAsia="en-CA"/>
-        </w:rPr>
-        <w:t>CameraActorTag</w:t>
-      </w:r>
-      <w:proofErr w:type="spellEnd"/>
-      <w:r>
-        <w:rPr>
-          <w:rFonts w:eastAsia="Times New Roman" w:cstheme="minorHAnsi"/>
-          <w:color w:val="0E101A"/>
-          <w:sz w:val="28"/>
-          <w:szCs w:val="28"/>
-          <w:lang w:eastAsia="en-CA"/>
-        </w:rPr>
-        <w:t xml:space="preserve"> for that Player Tile. </w:t>
-      </w:r>
-    </w:p>
-    <w:p>
-      <w:pPr>
-        <w:spacing w:after="0" w:line="240" w:lineRule="auto"/>
-        <w:jc w:val="both"/>
-        <w:rPr>
-          <w:rFonts w:eastAsia="Times New Roman" w:cstheme="minorHAnsi"/>
-          <w:color w:val="0E101A"/>
-          <w:sz w:val="28"/>
-          <w:szCs w:val="28"/>
-          <w:lang w:eastAsia="en-CA"/>
-        </w:rPr>
-      </w:pPr>
-    </w:p>
-    <w:p>
-      <w:pPr>
-        <w:spacing w:after="0" w:line="240" w:lineRule="auto"/>
-        <w:jc w:val="both"/>
-        <w:rPr>
-          <w:rFonts w:eastAsia="Times New Roman" w:cstheme="minorHAnsi"/>
-          <w:color w:val="0E101A"/>
-          <w:sz w:val="28"/>
-          <w:szCs w:val="28"/>
-          <w:lang w:eastAsia="en-CA"/>
-        </w:rPr>
-      </w:pPr>
-      <w:proofErr w:type="spellStart"/>
-      <w:r>
-        <w:rPr>
-          <w:rFonts w:eastAsia="Times New Roman" w:cstheme="minorHAnsi"/>
-          <w:color w:val="0E101A"/>
-          <w:sz w:val="28"/>
-          <w:szCs w:val="28"/>
-          <w:lang w:eastAsia="en-CA"/>
-        </w:rPr>
-        <w:t>CameraManager</w:t>
-      </w:r>
-      <w:proofErr w:type="spellEnd"/>
-      <w:r>
-        <w:rPr>
-          <w:rFonts w:eastAsia="Times New Roman" w:cstheme="minorHAnsi"/>
-          <w:color w:val="0E101A"/>
-          <w:sz w:val="28"/>
-          <w:szCs w:val="28"/>
-          <w:lang w:eastAsia="en-CA"/>
-        </w:rPr>
-        <w:t xml:space="preserve"> </w:t>
-      </w:r>
-      <w:proofErr w:type="gramStart"/>
-      <w:r>
-        <w:rPr>
-          <w:rFonts w:eastAsia="Times New Roman" w:cstheme="minorHAnsi"/>
-          <w:color w:val="0E101A"/>
-          <w:sz w:val="28"/>
-          <w:szCs w:val="28"/>
-          <w:lang w:eastAsia="en-CA"/>
-        </w:rPr>
-        <w:t>Tick(</w:t>
-      </w:r>
-      <w:proofErr w:type="gramEnd"/>
-      <w:r>
-        <w:rPr>
-          <w:rFonts w:eastAsia="Times New Roman" w:cstheme="minorHAnsi"/>
-          <w:color w:val="0E101A"/>
-          <w:sz w:val="28"/>
-          <w:szCs w:val="28"/>
-          <w:lang w:eastAsia="en-CA"/>
-        </w:rPr>
-        <w:t xml:space="preserve">) checks if the </w:t>
-      </w:r>
-      <w:proofErr w:type="spellStart"/>
-      <w:r>
-        <w:rPr>
-          <w:rFonts w:eastAsia="Times New Roman" w:cstheme="minorHAnsi"/>
-          <w:color w:val="0E101A"/>
-          <w:sz w:val="28"/>
-          <w:szCs w:val="28"/>
-          <w:lang w:eastAsia="en-CA"/>
-        </w:rPr>
-        <w:t>CurrentCameraActorTag</w:t>
-      </w:r>
-      <w:proofErr w:type="spellEnd"/>
-      <w:r>
-        <w:rPr>
-          <w:rFonts w:eastAsia="Times New Roman" w:cstheme="minorHAnsi"/>
-          <w:color w:val="0E101A"/>
-          <w:sz w:val="28"/>
-          <w:szCs w:val="28"/>
-          <w:lang w:eastAsia="en-CA"/>
-        </w:rPr>
-        <w:t xml:space="preserve"> is different than the </w:t>
-      </w:r>
-      <w:proofErr w:type="spellStart"/>
-      <w:r>
-        <w:rPr>
-          <w:rFonts w:eastAsia="Times New Roman" w:cstheme="minorHAnsi"/>
-          <w:color w:val="0E101A"/>
-          <w:sz w:val="28"/>
-          <w:szCs w:val="28"/>
-          <w:lang w:eastAsia="en-CA"/>
-        </w:rPr>
-        <w:t>DesiredCameraActorTag</w:t>
-      </w:r>
-      <w:proofErr w:type="spellEnd"/>
-      <w:r>
-        <w:rPr>
-          <w:rFonts w:eastAsia="Times New Roman" w:cstheme="minorHAnsi"/>
-          <w:color w:val="0E101A"/>
-          <w:sz w:val="28"/>
-          <w:szCs w:val="28"/>
-          <w:lang w:eastAsia="en-CA"/>
-        </w:rPr>
-        <w:t xml:space="preserve">. If true, it runs a for loop in the </w:t>
-      </w:r>
-      <w:proofErr w:type="spellStart"/>
-      <w:proofErr w:type="gramStart"/>
-      <w:r>
-        <w:rPr>
-          <w:rFonts w:eastAsia="Times New Roman" w:cstheme="minorHAnsi"/>
-          <w:color w:val="0E101A"/>
-          <w:sz w:val="28"/>
-          <w:szCs w:val="28"/>
-          <w:lang w:eastAsia="en-CA"/>
-        </w:rPr>
-        <w:t>SwitchCamera</w:t>
-      </w:r>
-      <w:proofErr w:type="spellEnd"/>
-      <w:r>
-        <w:rPr>
-          <w:rFonts w:eastAsia="Times New Roman" w:cstheme="minorHAnsi"/>
-          <w:color w:val="0E101A"/>
-          <w:sz w:val="28"/>
-          <w:szCs w:val="28"/>
-          <w:lang w:eastAsia="en-CA"/>
-        </w:rPr>
-        <w:t>(</w:t>
-      </w:r>
-      <w:proofErr w:type="gramEnd"/>
-      <w:r>
-        <w:rPr>
-          <w:rFonts w:eastAsia="Times New Roman" w:cstheme="minorHAnsi"/>
-          <w:color w:val="0E101A"/>
-          <w:sz w:val="28"/>
-          <w:szCs w:val="28"/>
-          <w:lang w:eastAsia="en-CA"/>
-        </w:rPr>
-        <w:t xml:space="preserve">) function and switches the Camera actor with that </w:t>
-      </w:r>
-      <w:proofErr w:type="spellStart"/>
-      <w:r>
-        <w:rPr>
-          <w:rFonts w:eastAsia="Times New Roman" w:cstheme="minorHAnsi"/>
-          <w:color w:val="0E101A"/>
-          <w:sz w:val="28"/>
-          <w:szCs w:val="28"/>
-          <w:lang w:eastAsia="en-CA"/>
-        </w:rPr>
-        <w:t>CameraActorTag</w:t>
-      </w:r>
-      <w:proofErr w:type="spellEnd"/>
-      <w:r>
-        <w:rPr>
-          <w:rFonts w:eastAsia="Times New Roman" w:cstheme="minorHAnsi"/>
-          <w:color w:val="0E101A"/>
-          <w:sz w:val="28"/>
-          <w:szCs w:val="28"/>
-          <w:lang w:eastAsia="en-CA"/>
-        </w:rPr>
-        <w:t>.</w:t>
+        <w:t xml:space="preserve">For Camera Switching, the Camera Manager works in sync with the Event Manager. The Event Manager is constantly up to date with the current Player Tile Coordinates. And using the player coordinate, the Event Manager asks the TileMap to get the desired CameraActorTag for that certain Tile. It returns the desired CameraActorTag for that Player Tile. </w:t>
+      </w:r>
+    </w:p>
+    <w:p>
+      <w:pPr>
+        <w:spacing w:after="0" w:line="240" w:lineRule="auto"/>
+        <w:jc w:val="both"/>
+        <w:rPr>
+          <w:rFonts w:eastAsia="Times New Roman" w:cstheme="minorHAnsi"/>
+          <w:color w:val="0E101A"/>
+          <w:sz w:val="28"/>
+          <w:szCs w:val="28"/>
+          <w:lang w:eastAsia="en-CA"/>
+        </w:rPr>
+      </w:pPr>
+    </w:p>
+    <w:p>
+      <w:pPr>
+        <w:spacing w:after="0" w:line="240" w:lineRule="auto"/>
+        <w:jc w:val="both"/>
+        <w:rPr>
+          <w:rFonts w:eastAsia="Times New Roman" w:cstheme="minorHAnsi"/>
+          <w:color w:val="0E101A"/>
+          <w:sz w:val="28"/>
+          <w:szCs w:val="28"/>
+          <w:lang w:eastAsia="en-CA"/>
+        </w:rPr>
+      </w:pPr>
+      <w:r>
+        <w:rPr>
+          <w:rFonts w:eastAsia="Times New Roman" w:cstheme="minorHAnsi"/>
+          <w:color w:val="0E101A"/>
+          <w:sz w:val="28"/>
+          <w:szCs w:val="28"/>
+          <w:lang w:eastAsia="en-CA"/>
+        </w:rPr>
+        <w:t>CameraManager Tick() checks if the CurrentCameraActorTag is different than the DesiredCameraActorTag. If true, it runs a for loop in the SwitchCamera() function and switches the Camera actor with that CameraActorTag.</w:t>
       </w:r>
     </w:p>
     <w:p>
@@ -7765,29 +7346,7 @@
           <w:szCs w:val="28"/>
           <w:lang w:eastAsia="en-CA"/>
         </w:rPr>
-        <w:t xml:space="preserve">The use case will focus on showcasing the use of Camera Manager in the level building for the game and will explain its application so that the Camera Manager module can act as a guide/reference for someone not quite familiar with the </w:t>
-      </w:r>
-      <w:proofErr w:type="spellStart"/>
-      <w:r>
-        <w:rPr>
-          <w:rFonts w:eastAsia="Times New Roman" w:cstheme="minorHAnsi"/>
-          <w:color w:val="0E101A"/>
-          <w:sz w:val="28"/>
-          <w:szCs w:val="28"/>
-          <w:lang w:eastAsia="en-CA"/>
-        </w:rPr>
-        <w:t>CameraManager</w:t>
-      </w:r>
-      <w:proofErr w:type="spellEnd"/>
-      <w:r>
-        <w:rPr>
-          <w:rFonts w:eastAsia="Times New Roman" w:cstheme="minorHAnsi"/>
-          <w:color w:val="0E101A"/>
-          <w:sz w:val="28"/>
-          <w:szCs w:val="28"/>
-          <w:lang w:eastAsia="en-CA"/>
-        </w:rPr>
-        <w:t xml:space="preserve"> codebase.</w:t>
+        <w:t>The use case will focus on showcasing the use of Camera Manager in the level building for the game and will explain its application so that the Camera Manager module can act as a guide/reference for someone not quite familiar with the CameraManager codebase.</w:t>
       </w:r>
     </w:p>
     <w:p>
@@ -7870,29 +7429,7 @@
           <w:szCs w:val="28"/>
           <w:lang w:eastAsia="en-CA"/>
         </w:rPr>
-        <w:t xml:space="preserve">Camera Manager spawns and stores all the Base Camera Actors. Camera Manager works in sync with the Event Manager for the Camera Switching event. And </w:t>
-      </w:r>
-      <w:proofErr w:type="spellStart"/>
-      <w:r>
-        <w:rPr>
-          <w:rFonts w:eastAsia="Times New Roman" w:cstheme="minorHAnsi"/>
-          <w:color w:val="0E101A"/>
-          <w:sz w:val="28"/>
-          <w:szCs w:val="28"/>
-          <w:lang w:eastAsia="en-CA"/>
-        </w:rPr>
-        <w:t>EventManager</w:t>
-      </w:r>
-      <w:proofErr w:type="spellEnd"/>
-      <w:r>
-        <w:rPr>
-          <w:rFonts w:eastAsia="Times New Roman" w:cstheme="minorHAnsi"/>
-          <w:color w:val="0E101A"/>
-          <w:sz w:val="28"/>
-          <w:szCs w:val="28"/>
-          <w:lang w:eastAsia="en-CA"/>
-        </w:rPr>
-        <w:t xml:space="preserve"> checks with the TileMap that on which Tile, the player is currently standing. All these things are already hooked up in the code.</w:t>
+        <w:t>Camera Manager spawns and stores all the Base Camera Actors. Camera Manager works in sync with the Event Manager for the Camera Switching event. And EventManager checks with the TileMap that on which Tile, the player is currently standing. All these things are already hooked up in the code.</w:t>
       </w:r>
     </w:p>
     <w:p>
@@ -9457,87 +8994,43 @@
           <w:szCs w:val="28"/>
           <w:lang w:eastAsia="en-CA"/>
         </w:rPr>
-        <w:t xml:space="preserve"> can walk. And fill the '</w:t>
-      </w:r>
-      <w:proofErr w:type="spellStart"/>
-      <w:r>
-        <w:rPr>
-          <w:rFonts w:eastAsia="Times New Roman" w:cstheme="minorHAnsi"/>
-          <w:color w:val="0E101A"/>
-          <w:sz w:val="28"/>
-          <w:szCs w:val="28"/>
-          <w:lang w:eastAsia="en-CA"/>
-        </w:rPr>
-        <w:t>CameraActorTag</w:t>
-      </w:r>
-      <w:proofErr w:type="spellEnd"/>
-      <w:r>
-        <w:rPr>
-          <w:rFonts w:eastAsia="Times New Roman" w:cstheme="minorHAnsi"/>
-          <w:color w:val="0E101A"/>
-          <w:sz w:val="28"/>
-          <w:szCs w:val="28"/>
-          <w:lang w:eastAsia="en-CA"/>
-        </w:rPr>
-        <w:t>' field in the Tile. This will result in the use of the camera with that specified tag when the player walks on it.</w:t>
-      </w:r>
-    </w:p>
-    <w:p>
-      <w:pPr>
-        <w:spacing w:after="0" w:line="240" w:lineRule="auto"/>
-        <w:jc w:val="both"/>
-        <w:rPr>
-          <w:rFonts w:eastAsia="Times New Roman" w:cstheme="minorHAnsi"/>
-          <w:color w:val="0E101A"/>
-          <w:sz w:val="28"/>
-          <w:szCs w:val="28"/>
-          <w:lang w:eastAsia="en-CA"/>
-        </w:rPr>
-      </w:pPr>
-    </w:p>
-    <w:p>
-      <w:pPr>
-        <w:spacing w:after="0" w:line="240" w:lineRule="auto"/>
-        <w:jc w:val="both"/>
-        <w:rPr>
-          <w:rFonts w:eastAsia="Times New Roman" w:cstheme="minorHAnsi"/>
-          <w:color w:val="0E101A"/>
-          <w:sz w:val="28"/>
-          <w:szCs w:val="28"/>
-          <w:lang w:eastAsia="en-CA"/>
-        </w:rPr>
-      </w:pPr>
-      <w:r>
-        <w:rPr>
-          <w:rFonts w:eastAsia="Times New Roman" w:cstheme="minorHAnsi"/>
-          <w:color w:val="0E101A"/>
-          <w:sz w:val="28"/>
-          <w:szCs w:val="28"/>
-          <w:lang w:eastAsia="en-CA"/>
-        </w:rPr>
-        <w:t>For Instance, when the player is on the start tile and I want to show that with the second camera. Just put 'Camera01' in the '</w:t>
-      </w:r>
-      <w:proofErr w:type="spellStart"/>
-      <w:r>
-        <w:rPr>
-          <w:rFonts w:eastAsia="Times New Roman" w:cstheme="minorHAnsi"/>
-          <w:color w:val="0E101A"/>
-          <w:sz w:val="28"/>
-          <w:szCs w:val="28"/>
-          <w:lang w:eastAsia="en-CA"/>
-        </w:rPr>
-        <w:t>CameraActorTag</w:t>
-      </w:r>
-      <w:proofErr w:type="spellEnd"/>
-      <w:r>
-        <w:rPr>
-          <w:rFonts w:eastAsia="Times New Roman" w:cstheme="minorHAnsi"/>
-          <w:color w:val="0E101A"/>
-          <w:sz w:val="28"/>
-          <w:szCs w:val="28"/>
-          <w:lang w:eastAsia="en-CA"/>
-        </w:rPr>
-        <w:t xml:space="preserve">' field for the mentioned tile. And now if I want to switch to Camera five when </w:t>
+        <w:t xml:space="preserve"> can walk. And fill the 'CameraActorTag' field in the Tile. This will result in the use of the camera with that specified tag when the player walks on it.</w:t>
+      </w:r>
+    </w:p>
+    <w:p>
+      <w:pPr>
+        <w:spacing w:after="0" w:line="240" w:lineRule="auto"/>
+        <w:jc w:val="both"/>
+        <w:rPr>
+          <w:rFonts w:eastAsia="Times New Roman" w:cstheme="minorHAnsi"/>
+          <w:color w:val="0E101A"/>
+          <w:sz w:val="28"/>
+          <w:szCs w:val="28"/>
+          <w:lang w:eastAsia="en-CA"/>
+        </w:rPr>
+      </w:pPr>
+    </w:p>
+    <w:p>
+      <w:pPr>
+        <w:spacing w:after="0" w:line="240" w:lineRule="auto"/>
+        <w:jc w:val="both"/>
+        <w:rPr>
+          <w:rFonts w:eastAsia="Times New Roman" w:cstheme="minorHAnsi"/>
+          <w:color w:val="0E101A"/>
+          <w:sz w:val="28"/>
+          <w:szCs w:val="28"/>
+          <w:lang w:eastAsia="en-CA"/>
+        </w:rPr>
+      </w:pPr>
+      <w:r>
+        <w:rPr>
+          <w:rFonts w:eastAsia="Times New Roman" w:cstheme="minorHAnsi"/>
+          <w:color w:val="0E101A"/>
+          <w:sz w:val="28"/>
+          <w:szCs w:val="28"/>
+          <w:lang w:eastAsia="en-CA"/>
+        </w:rPr>
+        <w:t xml:space="preserve">For Instance, when the player is on the start tile and I want to show that with the second camera. Just put 'Camera01' in the 'CameraActorTag' field for the mentioned tile. And now if I want to switch to Camera five when </w:t>
       </w:r>
       <w:r>
         <w:rPr>
@@ -9557,29 +9050,7 @@
           <w:szCs w:val="28"/>
           <w:lang w:eastAsia="en-CA"/>
         </w:rPr>
-        <w:t xml:space="preserve"> </w:t>
-      </w:r>
-      <w:proofErr w:type="gramStart"/>
-      <w:r>
-        <w:rPr>
-          <w:rFonts w:eastAsia="Times New Roman" w:cstheme="minorHAnsi"/>
-          <w:color w:val="0E101A"/>
-          <w:sz w:val="28"/>
-          <w:szCs w:val="28"/>
-          <w:lang w:eastAsia="en-CA"/>
-        </w:rPr>
-        <w:t>arrive</w:t>
-      </w:r>
-      <w:proofErr w:type="gramEnd"/>
-      <w:r>
-        <w:rPr>
-          <w:rFonts w:eastAsia="Times New Roman" w:cstheme="minorHAnsi"/>
-          <w:color w:val="0E101A"/>
-          <w:sz w:val="28"/>
-          <w:szCs w:val="28"/>
-          <w:lang w:eastAsia="en-CA"/>
-        </w:rPr>
-        <w:t xml:space="preserve"> on the next tile, we can set the tag to use 'Camera05' or your given name.</w:t>
+        <w:t xml:space="preserve"> arrive on the next tile, we can set the tag to use 'Camera05' or your given name.</w:t>
       </w:r>
     </w:p>
     <w:p>

</xml_diff>